<commit_message>
Aktualizacja raportu z prac
</commit_message>
<xml_diff>
--- a/doc/Raport z postępu prac - cz. 2.docx
+++ b/doc/Raport z postępu prac - cz. 2.docx
@@ -189,16 +189,7 @@
         <w:t xml:space="preserve">1) </w:t>
       </w:r>
       <w:r>
-        <w:t>Losowe g</w:t>
-      </w:r>
-      <w:r>
-        <w:t xml:space="preserve">enerowanie bramek (wyznaczenie im współrzędnych 3D na mapie) – </w:t>
-      </w:r>
-      <w:r>
-        <w:t>zabezpieczenie by nie znajdowały się pod terenem.</w:t>
-      </w:r>
-      <w:r>
-        <w:t xml:space="preserve"> </w:t>
+        <w:t xml:space="preserve">Losowe generowanie bramek (wyznaczenie im współrzędnych 3D na mapie) – zabezpieczenie by nie znajdowały się pod terenem. </w:t>
       </w:r>
     </w:p>
     <w:p>
@@ -206,19 +197,7 @@
         <w:pStyle w:val="NormalnyWeb"/>
       </w:pPr>
       <w:r>
-        <w:t xml:space="preserve">2) </w:t>
-      </w:r>
-      <w:r>
-        <w:t>Trzymanie informacji o konkretnym torze przelotu (aby gracz przelatywał przez bramki w określonej kolejności) –</w:t>
-      </w:r>
-      <w:r>
-        <w:t xml:space="preserve"> </w:t>
-      </w:r>
-      <w:r>
-        <w:t xml:space="preserve">po wygenerowaniu bramek </w:t>
-      </w:r>
-      <w:r>
-        <w:t xml:space="preserve">ustalana jest ich kolejność. Wyświetlanie na mapie tylko 2 najbliższych bramek (według kolejności przelotu), przez jakie użytkownik musi przelecieć – w różnych kolorach. </w:t>
+        <w:t xml:space="preserve">2) Trzymanie informacji o konkretnym torze przelotu (aby gracz przelatywał przez bramki w określonej kolejności) – po wygenerowaniu bramek ustalana jest ich kolejność. Wyświetlanie na mapie tylko 2 najbliższych bramek (według kolejności przelotu), przez jakie użytkownik musi przelecieć – w różnych kolorach. </w:t>
       </w:r>
     </w:p>
     <w:p>
@@ -226,16 +205,7 @@
         <w:pStyle w:val="NormalnyWeb"/>
       </w:pPr>
       <w:r>
-        <w:t xml:space="preserve">3) </w:t>
-      </w:r>
-      <w:r>
-        <w:t>Wykrywanie czy użytkownik przeleciał przez aktualną bramkę i reakcja na to (wyświe</w:t>
-      </w:r>
-      <w:r>
-        <w:t>tlenie kolejnej, zmiana koloru następnej bramki</w:t>
-      </w:r>
-      <w:r>
-        <w:t>). Wykrycie przelotu przez ostatnią bramkę (koniec gry – wyświetlenie czasu)</w:t>
+        <w:t>3) Wykrywanie czy użytkownik przeleciał przez aktualną bramkę i reakcja na to (wyświetlenie kolejnej, zmiana koloru następnej bramki). Wykrycie przelotu przez ostatnią bramkę (koniec gry – wyświetlenie czasu)</w:t>
       </w:r>
     </w:p>
     <w:p>
@@ -243,10 +213,7 @@
         <w:pStyle w:val="NormalnyWeb"/>
       </w:pPr>
       <w:r>
-        <w:t>4</w:t>
-      </w:r>
-      <w:r>
-        <w:t>)</w:t>
+        <w:t>4)</w:t>
       </w:r>
       <w:r>
         <w:rPr>
@@ -264,13 +231,9 @@
         <w:pStyle w:val="NormalnyWeb"/>
       </w:pPr>
       <w:r>
-        <w:t>5</w:t>
-      </w:r>
-      <w:r>
-        <w:t xml:space="preserve">) Wyświetlanie czasu jaki pozostał graczowi (fajnie coś takiego wprowadzić – przy przelocie przez bramkę by dostawał dodatkowy czas) </w:t>
-      </w:r>
-    </w:p>
-    <w:p/>
+        <w:t xml:space="preserve">5) Wyświetlanie czasu jaki pozostał graczowi (fajnie coś takiego wprowadzić – przy przelocie przez bramkę by dostawał dodatkowy czas) </w:t>
+      </w:r>
+    </w:p>
     <w:p>
       <w:pPr>
         <w:rPr>
@@ -291,47 +254,78 @@
     <w:p>
       <w:pPr>
         <w:pStyle w:val="NormalnyWeb"/>
-      </w:pPr>
-      <w:r>
-        <w:t>1</w:t>
-      </w:r>
-      <w:r>
-        <w:t xml:space="preserve">) </w:t>
-      </w:r>
-      <w:r>
-        <w:t>Uzupełnić</w:t>
-      </w:r>
-      <w:r>
-        <w:t xml:space="preserve"> </w:t>
-      </w:r>
-    </w:p>
-    <w:p/>
-    <w:p>
-      <w:pPr>
-        <w:rPr>
-          <w:b/>
-          <w:sz w:val="24"/>
-          <w:szCs w:val="24"/>
-        </w:rPr>
-      </w:pPr>
-      <w:r>
-        <w:rPr>
-          <w:b/>
-          <w:sz w:val="24"/>
-          <w:szCs w:val="24"/>
-        </w:rPr>
-        <w:t>Piotr Dudek:</w:t>
-      </w:r>
-    </w:p>
-    <w:p>
-      <w:pPr>
-        <w:pStyle w:val="NormalnyWeb"/>
-      </w:pPr>
-      <w:r>
-        <w:t>1) Uzupełnić</w:t>
+        <w:numPr>
+          <w:ilvl w:val="0"/>
+          <w:numId w:val="2"/>
+        </w:numPr>
+      </w:pPr>
+      <w:r>
+        <w:t>Usprawnienie</w:t>
+      </w:r>
+      <w:r>
+        <w:t xml:space="preserve"> lotu samolotu – nadawanie </w:t>
+      </w:r>
+      <w:r>
+        <w:t>siły za pomocą Rigidb</w:t>
       </w:r>
       <w:bookmarkStart w:id="0" w:name="_GoBack"/>
       <w:bookmarkEnd w:id="0"/>
+      <w:r>
+        <w:t>ody.</w:t>
+      </w:r>
+    </w:p>
+    <w:p>
+      <w:pPr>
+        <w:pStyle w:val="NormalnyWeb"/>
+        <w:numPr>
+          <w:ilvl w:val="0"/>
+          <w:numId w:val="2"/>
+        </w:numPr>
+      </w:pPr>
+      <w:r>
+        <w:t>Stworzenie modelu i przy</w:t>
+      </w:r>
+      <w:r>
+        <w:t>gotowanie obiektów prefab do generowania bramek.</w:t>
+      </w:r>
+    </w:p>
+    <w:p>
+      <w:pPr>
+        <w:pStyle w:val="NormalnyWeb"/>
+        <w:numPr>
+          <w:ilvl w:val="0"/>
+          <w:numId w:val="2"/>
+        </w:numPr>
+      </w:pPr>
+      <w:r>
+        <w:t>Poprawienie skryptu obsługi kamer.</w:t>
+      </w:r>
+    </w:p>
+    <w:p/>
+    <w:p>
+      <w:pPr>
+        <w:rPr>
+          <w:b/>
+          <w:sz w:val="24"/>
+          <w:szCs w:val="24"/>
+        </w:rPr>
+      </w:pPr>
+      <w:r>
+        <w:rPr>
+          <w:b/>
+          <w:sz w:val="24"/>
+          <w:szCs w:val="24"/>
+        </w:rPr>
+        <w:t>Piotr Dudek:</w:t>
+      </w:r>
+    </w:p>
+    <w:p>
+      <w:pPr>
+        <w:pStyle w:val="NormalnyWeb"/>
+      </w:pPr>
+      <w:r>
+        <w:t>1) Uzupełnić</w:t>
+      </w:r>
     </w:p>
     <w:sectPr>
       <w:pgSz w:w="11906" w:h="16838"/>
@@ -434,8 +428,100 @@
       </w:pPr>
     </w:lvl>
   </w:abstractNum>
+  <w:abstractNum w:abstractNumId="1" w15:restartNumberingAfterBreak="0">
+    <w:nsid w:val="5F0F012A"/>
+    <w:multiLevelType w:val="hybridMultilevel"/>
+    <w:tmpl w:val="309A13F0"/>
+    <w:lvl w:ilvl="0" w:tplc="23B0A09A">
+      <w:start w:val="1"/>
+      <w:numFmt w:val="decimal"/>
+      <w:lvlText w:val="%1)"/>
+      <w:lvlJc w:val="left"/>
+      <w:pPr>
+        <w:ind w:left="720" w:hanging="360"/>
+      </w:pPr>
+      <w:rPr>
+        <w:rFonts w:ascii="Times New Roman" w:eastAsiaTheme="minorHAnsi" w:hAnsi="Times New Roman" w:cs="Times New Roman"/>
+      </w:rPr>
+    </w:lvl>
+    <w:lvl w:ilvl="1" w:tplc="04150019" w:tentative="1">
+      <w:start w:val="1"/>
+      <w:numFmt w:val="lowerLetter"/>
+      <w:lvlText w:val="%2."/>
+      <w:lvlJc w:val="left"/>
+      <w:pPr>
+        <w:ind w:left="1440" w:hanging="360"/>
+      </w:pPr>
+    </w:lvl>
+    <w:lvl w:ilvl="2" w:tplc="0415001B" w:tentative="1">
+      <w:start w:val="1"/>
+      <w:numFmt w:val="lowerRoman"/>
+      <w:lvlText w:val="%3."/>
+      <w:lvlJc w:val="right"/>
+      <w:pPr>
+        <w:ind w:left="2160" w:hanging="180"/>
+      </w:pPr>
+    </w:lvl>
+    <w:lvl w:ilvl="3" w:tplc="0415000F" w:tentative="1">
+      <w:start w:val="1"/>
+      <w:numFmt w:val="decimal"/>
+      <w:lvlText w:val="%4."/>
+      <w:lvlJc w:val="left"/>
+      <w:pPr>
+        <w:ind w:left="2880" w:hanging="360"/>
+      </w:pPr>
+    </w:lvl>
+    <w:lvl w:ilvl="4" w:tplc="04150019" w:tentative="1">
+      <w:start w:val="1"/>
+      <w:numFmt w:val="lowerLetter"/>
+      <w:lvlText w:val="%5."/>
+      <w:lvlJc w:val="left"/>
+      <w:pPr>
+        <w:ind w:left="3600" w:hanging="360"/>
+      </w:pPr>
+    </w:lvl>
+    <w:lvl w:ilvl="5" w:tplc="0415001B" w:tentative="1">
+      <w:start w:val="1"/>
+      <w:numFmt w:val="lowerRoman"/>
+      <w:lvlText w:val="%6."/>
+      <w:lvlJc w:val="right"/>
+      <w:pPr>
+        <w:ind w:left="4320" w:hanging="180"/>
+      </w:pPr>
+    </w:lvl>
+    <w:lvl w:ilvl="6" w:tplc="0415000F" w:tentative="1">
+      <w:start w:val="1"/>
+      <w:numFmt w:val="decimal"/>
+      <w:lvlText w:val="%7."/>
+      <w:lvlJc w:val="left"/>
+      <w:pPr>
+        <w:ind w:left="5040" w:hanging="360"/>
+      </w:pPr>
+    </w:lvl>
+    <w:lvl w:ilvl="7" w:tplc="04150019" w:tentative="1">
+      <w:start w:val="1"/>
+      <w:numFmt w:val="lowerLetter"/>
+      <w:lvlText w:val="%8."/>
+      <w:lvlJc w:val="left"/>
+      <w:pPr>
+        <w:ind w:left="5760" w:hanging="360"/>
+      </w:pPr>
+    </w:lvl>
+    <w:lvl w:ilvl="8" w:tplc="0415001B" w:tentative="1">
+      <w:start w:val="1"/>
+      <w:numFmt w:val="lowerRoman"/>
+      <w:lvlText w:val="%9."/>
+      <w:lvlJc w:val="right"/>
+      <w:pPr>
+        <w:ind w:left="6480" w:hanging="180"/>
+      </w:pPr>
+    </w:lvl>
+  </w:abstractNum>
   <w:num w:numId="1">
     <w:abstractNumId w:val="0"/>
+  </w:num>
+  <w:num w:numId="2">
+    <w:abstractNumId w:val="1"/>
   </w:num>
 </w:numbering>
 </file>

</xml_diff>

<commit_message>
Uzupełnienie mojej części raportu nr 2 (przeniesie nowych podpunktów z poprzedniego pliku).
</commit_message>
<xml_diff>
--- a/doc/Raport z postępu prac - cz. 2.docx
+++ b/doc/Raport z postępu prac - cz. 2.docx
@@ -122,12 +122,21 @@
           <w:szCs w:val="24"/>
         </w:rPr>
       </w:pPr>
-      <w:r>
-        <w:rPr>
-          <w:sz w:val="24"/>
-          <w:szCs w:val="24"/>
-        </w:rPr>
-        <w:t>Smoll Mateusz</w:t>
+      <w:proofErr w:type="spellStart"/>
+      <w:r>
+        <w:rPr>
+          <w:sz w:val="24"/>
+          <w:szCs w:val="24"/>
+        </w:rPr>
+        <w:t>Smoll</w:t>
+      </w:r>
+      <w:proofErr w:type="spellEnd"/>
+      <w:r>
+        <w:rPr>
+          <w:sz w:val="24"/>
+          <w:szCs w:val="24"/>
+        </w:rPr>
+        <w:t xml:space="preserve"> Mateusz</w:t>
       </w:r>
     </w:p>
     <w:p>
@@ -184,55 +193,73 @@
     <w:p>
       <w:pPr>
         <w:pStyle w:val="NormalnyWeb"/>
-      </w:pPr>
-      <w:r>
-        <w:t xml:space="preserve">1) </w:t>
-      </w:r>
-      <w:r>
-        <w:t xml:space="preserve">Losowe generowanie bramek (wyznaczenie im współrzędnych 3D na mapie) – zabezpieczenie by nie znajdowały się pod terenem. </w:t>
+        <w:numPr>
+          <w:ilvl w:val="0"/>
+          <w:numId w:val="5"/>
+        </w:numPr>
+      </w:pPr>
+      <w:r>
+        <w:t xml:space="preserve">Losowe generowanie bramek (wyznaczenie im współrzędnych 3D na mapie) – zabezpieczenie by </w:t>
+      </w:r>
+      <w:r>
+        <w:t>nie znajdowały się pod terenem.</w:t>
       </w:r>
     </w:p>
     <w:p>
       <w:pPr>
         <w:pStyle w:val="NormalnyWeb"/>
-      </w:pPr>
-      <w:r>
-        <w:t xml:space="preserve">2) Trzymanie informacji o konkretnym torze przelotu (aby gracz przelatywał przez bramki w określonej kolejności) – po wygenerowaniu bramek ustalana jest ich kolejność. Wyświetlanie na mapie tylko 2 najbliższych bramek (według kolejności przelotu), przez jakie użytkownik musi przelecieć – w różnych kolorach. </w:t>
+        <w:numPr>
+          <w:ilvl w:val="0"/>
+          <w:numId w:val="5"/>
+        </w:numPr>
+      </w:pPr>
+      <w:r>
+        <w:t xml:space="preserve">Trzymanie informacji o konkretnym torze przelotu (aby gracz przelatywał przez bramki w określonej kolejności) – po wygenerowaniu bramek ustalana jest ich kolejność. Wyświetlanie na mapie tylko 2 najbliższych bramek (według kolejności przelotu), przez jakie użytkownik musi przelecieć – w różnych kolorach. </w:t>
       </w:r>
     </w:p>
     <w:p>
       <w:pPr>
         <w:pStyle w:val="NormalnyWeb"/>
-      </w:pPr>
-      <w:r>
-        <w:t>3) Wykrywanie czy użytkownik przeleciał przez aktualną bramkę i reakcja na to (wyświetlenie kolejnej, zmiana koloru następnej bramki). Wykrycie przelotu przez ostatnią bramkę (koniec gry – wyświetlenie czasu)</w:t>
+        <w:numPr>
+          <w:ilvl w:val="0"/>
+          <w:numId w:val="5"/>
+        </w:numPr>
+      </w:pPr>
+      <w:r>
+        <w:t>Wykrywanie czy użytkownik przeleciał przez aktualną bramkę i reakcja na to (wyświetlenie kolejnej, zmiana koloru następnej bramki). Wykrycie przelotu przez ostatnią bramkę (koniec gry – wyświetlenie czasu)</w:t>
       </w:r>
     </w:p>
     <w:p>
       <w:pPr>
         <w:pStyle w:val="NormalnyWeb"/>
-      </w:pPr>
-      <w:r>
-        <w:t>4)</w:t>
-      </w:r>
-      <w:r>
-        <w:rPr>
-          <w:sz w:val="14"/>
-          <w:szCs w:val="14"/>
-        </w:rPr>
-        <w:t xml:space="preserve">   </w:t>
-      </w:r>
+        <w:numPr>
+          <w:ilvl w:val="0"/>
+          <w:numId w:val="5"/>
+        </w:numPr>
+      </w:pPr>
       <w:r>
         <w:t>Wyświetlanie aktualnego czasu przelotu</w:t>
       </w:r>
+      <w:r>
+        <w:t>.</w:t>
+      </w:r>
     </w:p>
     <w:p>
       <w:pPr>
         <w:pStyle w:val="NormalnyWeb"/>
-      </w:pPr>
-      <w:r>
-        <w:t xml:space="preserve">5) Wyświetlanie czasu jaki pozostał graczowi (fajnie coś takiego wprowadzić – przy przelocie przez bramkę by dostawał dodatkowy czas) </w:t>
-      </w:r>
+        <w:numPr>
+          <w:ilvl w:val="0"/>
+          <w:numId w:val="5"/>
+        </w:numPr>
+      </w:pPr>
+      <w:r>
+        <w:t>Wyświetlanie czasu jaki pozostał graczowi (fajnie coś takiego wprowadzić – przy przelocie przez bra</w:t>
+      </w:r>
+      <w:r>
+        <w:t>mkę by dostawał dodatkowy czas).</w:t>
+      </w:r>
+      <w:bookmarkStart w:id="0" w:name="_GoBack"/>
+      <w:bookmarkEnd w:id="0"/>
     </w:p>
     <w:p>
       <w:pPr>
@@ -248,7 +275,25 @@
           <w:sz w:val="24"/>
           <w:szCs w:val="24"/>
         </w:rPr>
-        <w:t>Mateusz Smoll:</w:t>
+        <w:t xml:space="preserve">Mateusz </w:t>
+      </w:r>
+      <w:proofErr w:type="spellStart"/>
+      <w:r>
+        <w:rPr>
+          <w:b/>
+          <w:sz w:val="24"/>
+          <w:szCs w:val="24"/>
+        </w:rPr>
+        <w:t>Smoll</w:t>
+      </w:r>
+      <w:proofErr w:type="spellEnd"/>
+      <w:r>
+        <w:rPr>
+          <w:b/>
+          <w:sz w:val="24"/>
+          <w:szCs w:val="24"/>
+        </w:rPr>
+        <w:t>:</w:t>
       </w:r>
     </w:p>
     <w:p>
@@ -266,12 +311,18 @@
         <w:t xml:space="preserve"> lotu samolotu – nadawanie </w:t>
       </w:r>
       <w:r>
-        <w:t>siły za pomocą Rigidb</w:t>
-      </w:r>
-      <w:bookmarkStart w:id="0" w:name="_GoBack"/>
-      <w:bookmarkEnd w:id="0"/>
-      <w:r>
-        <w:t>ody.</w:t>
+        <w:t xml:space="preserve">siły za pomocą </w:t>
+      </w:r>
+      <w:proofErr w:type="spellStart"/>
+      <w:r>
+        <w:t>Rigidb</w:t>
+      </w:r>
+      <w:r>
+        <w:t>ody</w:t>
+      </w:r>
+      <w:proofErr w:type="spellEnd"/>
+      <w:r>
+        <w:t>.</w:t>
       </w:r>
     </w:p>
     <w:p>
@@ -286,7 +337,15 @@
         <w:t>Stworzenie modelu i przy</w:t>
       </w:r>
       <w:r>
-        <w:t>gotowanie obiektów prefab do generowania bramek.</w:t>
+        <w:t xml:space="preserve">gotowanie obiektów </w:t>
+      </w:r>
+      <w:proofErr w:type="spellStart"/>
+      <w:r>
+        <w:t>prefab</w:t>
+      </w:r>
+      <w:proofErr w:type="spellEnd"/>
+      <w:r>
+        <w:t xml:space="preserve"> do generowania bramek.</w:t>
       </w:r>
     </w:p>
     <w:p>
@@ -322,9 +381,45 @@
     <w:p>
       <w:pPr>
         <w:pStyle w:val="NormalnyWeb"/>
-      </w:pPr>
-      <w:r>
-        <w:t>1) Uzupełnić</w:t>
+        <w:numPr>
+          <w:ilvl w:val="0"/>
+          <w:numId w:val="3"/>
+        </w:numPr>
+      </w:pPr>
+      <w:r>
+        <w:t>Poprawa generacji terenu tak, aby wysokości były poprawnie ustawiane według odczytanych z mapy danych.</w:t>
+      </w:r>
+    </w:p>
+    <w:p>
+      <w:pPr>
+        <w:pStyle w:val="NormalnyWeb"/>
+        <w:numPr>
+          <w:ilvl w:val="0"/>
+          <w:numId w:val="3"/>
+        </w:numPr>
+      </w:pPr>
+      <w:r>
+        <w:t xml:space="preserve">Dodanie  do terenu losowo wstawianych drzew według algorytmu „Perlin </w:t>
+      </w:r>
+      <w:proofErr w:type="spellStart"/>
+      <w:r>
+        <w:t>Noise</w:t>
+      </w:r>
+      <w:proofErr w:type="spellEnd"/>
+      <w:r>
+        <w:t>” na odpowiednich wysokościach.</w:t>
+      </w:r>
+    </w:p>
+    <w:p>
+      <w:pPr>
+        <w:pStyle w:val="NormalnyWeb"/>
+        <w:numPr>
+          <w:ilvl w:val="0"/>
+          <w:numId w:val="3"/>
+        </w:numPr>
+      </w:pPr>
+      <w:r>
+        <w:t>Podział terenu na warstwy, z odpowiednio ponakładanymi różnymi teksturami, na różnych poziomach (bądź też wymieszanymi).</w:t>
       </w:r>
     </w:p>
     <w:sectPr>
@@ -339,7 +434,7 @@
 
 <file path=word/numbering.xml><?xml version="1.0" encoding="utf-8"?>
 <w:numbering xmlns:wpc="http://schemas.microsoft.com/office/word/2010/wordprocessingCanvas" xmlns:mc="http://schemas.openxmlformats.org/markup-compatibility/2006" xmlns:o="urn:schemas-microsoft-com:office:office" xmlns:r="http://schemas.openxmlformats.org/officeDocument/2006/relationships" xmlns:m="http://schemas.openxmlformats.org/officeDocument/2006/math" xmlns:v="urn:schemas-microsoft-com:vml" xmlns:wp14="http://schemas.microsoft.com/office/word/2010/wordprocessingDrawing" xmlns:wp="http://schemas.openxmlformats.org/drawingml/2006/wordprocessingDrawing" xmlns:w10="urn:schemas-microsoft-com:office:word" xmlns:w="http://schemas.openxmlformats.org/wordprocessingml/2006/main" xmlns:w14="http://schemas.microsoft.com/office/word/2010/wordml" xmlns:w15="http://schemas.microsoft.com/office/word/2012/wordml" xmlns:wpg="http://schemas.microsoft.com/office/word/2010/wordprocessingGroup" xmlns:wpi="http://schemas.microsoft.com/office/word/2010/wordprocessingInk" xmlns:wne="http://schemas.microsoft.com/office/word/2006/wordml" xmlns:wps="http://schemas.microsoft.com/office/word/2010/wordprocessingShape" mc:Ignorable="w14 w15 wp14">
-  <w:abstractNum w:abstractNumId="0" w15:restartNumberingAfterBreak="0">
+  <w:abstractNum w:abstractNumId="0">
     <w:nsid w:val="19102CEB"/>
     <w:multiLevelType w:val="hybridMultilevel"/>
     <w:tmpl w:val="05807E5E"/>
@@ -428,7 +523,7 @@
       </w:pPr>
     </w:lvl>
   </w:abstractNum>
-  <w:abstractNum w:abstractNumId="1" w15:restartNumberingAfterBreak="0">
+  <w:abstractNum w:abstractNumId="1">
     <w:nsid w:val="5F0F012A"/>
     <w:multiLevelType w:val="hybridMultilevel"/>
     <w:tmpl w:val="309A13F0"/>
@@ -442,6 +537,270 @@
       </w:pPr>
       <w:rPr>
         <w:rFonts w:ascii="Times New Roman" w:eastAsiaTheme="minorHAnsi" w:hAnsi="Times New Roman" w:cs="Times New Roman"/>
+      </w:rPr>
+    </w:lvl>
+    <w:lvl w:ilvl="1" w:tplc="04150019" w:tentative="1">
+      <w:start w:val="1"/>
+      <w:numFmt w:val="lowerLetter"/>
+      <w:lvlText w:val="%2."/>
+      <w:lvlJc w:val="left"/>
+      <w:pPr>
+        <w:ind w:left="1440" w:hanging="360"/>
+      </w:pPr>
+    </w:lvl>
+    <w:lvl w:ilvl="2" w:tplc="0415001B" w:tentative="1">
+      <w:start w:val="1"/>
+      <w:numFmt w:val="lowerRoman"/>
+      <w:lvlText w:val="%3."/>
+      <w:lvlJc w:val="right"/>
+      <w:pPr>
+        <w:ind w:left="2160" w:hanging="180"/>
+      </w:pPr>
+    </w:lvl>
+    <w:lvl w:ilvl="3" w:tplc="0415000F" w:tentative="1">
+      <w:start w:val="1"/>
+      <w:numFmt w:val="decimal"/>
+      <w:lvlText w:val="%4."/>
+      <w:lvlJc w:val="left"/>
+      <w:pPr>
+        <w:ind w:left="2880" w:hanging="360"/>
+      </w:pPr>
+    </w:lvl>
+    <w:lvl w:ilvl="4" w:tplc="04150019" w:tentative="1">
+      <w:start w:val="1"/>
+      <w:numFmt w:val="lowerLetter"/>
+      <w:lvlText w:val="%5."/>
+      <w:lvlJc w:val="left"/>
+      <w:pPr>
+        <w:ind w:left="3600" w:hanging="360"/>
+      </w:pPr>
+    </w:lvl>
+    <w:lvl w:ilvl="5" w:tplc="0415001B" w:tentative="1">
+      <w:start w:val="1"/>
+      <w:numFmt w:val="lowerRoman"/>
+      <w:lvlText w:val="%6."/>
+      <w:lvlJc w:val="right"/>
+      <w:pPr>
+        <w:ind w:left="4320" w:hanging="180"/>
+      </w:pPr>
+    </w:lvl>
+    <w:lvl w:ilvl="6" w:tplc="0415000F" w:tentative="1">
+      <w:start w:val="1"/>
+      <w:numFmt w:val="decimal"/>
+      <w:lvlText w:val="%7."/>
+      <w:lvlJc w:val="left"/>
+      <w:pPr>
+        <w:ind w:left="5040" w:hanging="360"/>
+      </w:pPr>
+    </w:lvl>
+    <w:lvl w:ilvl="7" w:tplc="04150019" w:tentative="1">
+      <w:start w:val="1"/>
+      <w:numFmt w:val="lowerLetter"/>
+      <w:lvlText w:val="%8."/>
+      <w:lvlJc w:val="left"/>
+      <w:pPr>
+        <w:ind w:left="5760" w:hanging="360"/>
+      </w:pPr>
+    </w:lvl>
+    <w:lvl w:ilvl="8" w:tplc="0415001B" w:tentative="1">
+      <w:start w:val="1"/>
+      <w:numFmt w:val="lowerRoman"/>
+      <w:lvlText w:val="%9."/>
+      <w:lvlJc w:val="right"/>
+      <w:pPr>
+        <w:ind w:left="6480" w:hanging="180"/>
+      </w:pPr>
+    </w:lvl>
+  </w:abstractNum>
+  <w:abstractNum w:abstractNumId="2">
+    <w:nsid w:val="5FAF0F8C"/>
+    <w:multiLevelType w:val="hybridMultilevel"/>
+    <w:tmpl w:val="2106300E"/>
+    <w:lvl w:ilvl="0" w:tplc="04150011">
+      <w:start w:val="1"/>
+      <w:numFmt w:val="decimal"/>
+      <w:lvlText w:val="%1)"/>
+      <w:lvlJc w:val="left"/>
+      <w:pPr>
+        <w:ind w:left="720" w:hanging="360"/>
+      </w:pPr>
+    </w:lvl>
+    <w:lvl w:ilvl="1" w:tplc="04150019" w:tentative="1">
+      <w:start w:val="1"/>
+      <w:numFmt w:val="lowerLetter"/>
+      <w:lvlText w:val="%2."/>
+      <w:lvlJc w:val="left"/>
+      <w:pPr>
+        <w:ind w:left="1440" w:hanging="360"/>
+      </w:pPr>
+    </w:lvl>
+    <w:lvl w:ilvl="2" w:tplc="0415001B" w:tentative="1">
+      <w:start w:val="1"/>
+      <w:numFmt w:val="lowerRoman"/>
+      <w:lvlText w:val="%3."/>
+      <w:lvlJc w:val="right"/>
+      <w:pPr>
+        <w:ind w:left="2160" w:hanging="180"/>
+      </w:pPr>
+    </w:lvl>
+    <w:lvl w:ilvl="3" w:tplc="0415000F" w:tentative="1">
+      <w:start w:val="1"/>
+      <w:numFmt w:val="decimal"/>
+      <w:lvlText w:val="%4."/>
+      <w:lvlJc w:val="left"/>
+      <w:pPr>
+        <w:ind w:left="2880" w:hanging="360"/>
+      </w:pPr>
+    </w:lvl>
+    <w:lvl w:ilvl="4" w:tplc="04150019" w:tentative="1">
+      <w:start w:val="1"/>
+      <w:numFmt w:val="lowerLetter"/>
+      <w:lvlText w:val="%5."/>
+      <w:lvlJc w:val="left"/>
+      <w:pPr>
+        <w:ind w:left="3600" w:hanging="360"/>
+      </w:pPr>
+    </w:lvl>
+    <w:lvl w:ilvl="5" w:tplc="0415001B" w:tentative="1">
+      <w:start w:val="1"/>
+      <w:numFmt w:val="lowerRoman"/>
+      <w:lvlText w:val="%6."/>
+      <w:lvlJc w:val="right"/>
+      <w:pPr>
+        <w:ind w:left="4320" w:hanging="180"/>
+      </w:pPr>
+    </w:lvl>
+    <w:lvl w:ilvl="6" w:tplc="0415000F" w:tentative="1">
+      <w:start w:val="1"/>
+      <w:numFmt w:val="decimal"/>
+      <w:lvlText w:val="%7."/>
+      <w:lvlJc w:val="left"/>
+      <w:pPr>
+        <w:ind w:left="5040" w:hanging="360"/>
+      </w:pPr>
+    </w:lvl>
+    <w:lvl w:ilvl="7" w:tplc="04150019" w:tentative="1">
+      <w:start w:val="1"/>
+      <w:numFmt w:val="lowerLetter"/>
+      <w:lvlText w:val="%8."/>
+      <w:lvlJc w:val="left"/>
+      <w:pPr>
+        <w:ind w:left="5760" w:hanging="360"/>
+      </w:pPr>
+    </w:lvl>
+    <w:lvl w:ilvl="8" w:tplc="0415001B" w:tentative="1">
+      <w:start w:val="1"/>
+      <w:numFmt w:val="lowerRoman"/>
+      <w:lvlText w:val="%9."/>
+      <w:lvlJc w:val="right"/>
+      <w:pPr>
+        <w:ind w:left="6480" w:hanging="180"/>
+      </w:pPr>
+    </w:lvl>
+  </w:abstractNum>
+  <w:abstractNum w:abstractNumId="3">
+    <w:nsid w:val="7ECD4215"/>
+    <w:multiLevelType w:val="hybridMultilevel"/>
+    <w:tmpl w:val="402ADFA8"/>
+    <w:lvl w:ilvl="0" w:tplc="04150011">
+      <w:start w:val="1"/>
+      <w:numFmt w:val="decimal"/>
+      <w:lvlText w:val="%1)"/>
+      <w:lvlJc w:val="left"/>
+      <w:pPr>
+        <w:ind w:left="720" w:hanging="360"/>
+      </w:pPr>
+      <w:rPr>
+        <w:rFonts w:hint="default"/>
+      </w:rPr>
+    </w:lvl>
+    <w:lvl w:ilvl="1" w:tplc="04150019" w:tentative="1">
+      <w:start w:val="1"/>
+      <w:numFmt w:val="lowerLetter"/>
+      <w:lvlText w:val="%2."/>
+      <w:lvlJc w:val="left"/>
+      <w:pPr>
+        <w:ind w:left="1440" w:hanging="360"/>
+      </w:pPr>
+    </w:lvl>
+    <w:lvl w:ilvl="2" w:tplc="0415001B" w:tentative="1">
+      <w:start w:val="1"/>
+      <w:numFmt w:val="lowerRoman"/>
+      <w:lvlText w:val="%3."/>
+      <w:lvlJc w:val="right"/>
+      <w:pPr>
+        <w:ind w:left="2160" w:hanging="180"/>
+      </w:pPr>
+    </w:lvl>
+    <w:lvl w:ilvl="3" w:tplc="0415000F" w:tentative="1">
+      <w:start w:val="1"/>
+      <w:numFmt w:val="decimal"/>
+      <w:lvlText w:val="%4."/>
+      <w:lvlJc w:val="left"/>
+      <w:pPr>
+        <w:ind w:left="2880" w:hanging="360"/>
+      </w:pPr>
+    </w:lvl>
+    <w:lvl w:ilvl="4" w:tplc="04150019" w:tentative="1">
+      <w:start w:val="1"/>
+      <w:numFmt w:val="lowerLetter"/>
+      <w:lvlText w:val="%5."/>
+      <w:lvlJc w:val="left"/>
+      <w:pPr>
+        <w:ind w:left="3600" w:hanging="360"/>
+      </w:pPr>
+    </w:lvl>
+    <w:lvl w:ilvl="5" w:tplc="0415001B" w:tentative="1">
+      <w:start w:val="1"/>
+      <w:numFmt w:val="lowerRoman"/>
+      <w:lvlText w:val="%6."/>
+      <w:lvlJc w:val="right"/>
+      <w:pPr>
+        <w:ind w:left="4320" w:hanging="180"/>
+      </w:pPr>
+    </w:lvl>
+    <w:lvl w:ilvl="6" w:tplc="0415000F" w:tentative="1">
+      <w:start w:val="1"/>
+      <w:numFmt w:val="decimal"/>
+      <w:lvlText w:val="%7."/>
+      <w:lvlJc w:val="left"/>
+      <w:pPr>
+        <w:ind w:left="5040" w:hanging="360"/>
+      </w:pPr>
+    </w:lvl>
+    <w:lvl w:ilvl="7" w:tplc="04150019" w:tentative="1">
+      <w:start w:val="1"/>
+      <w:numFmt w:val="lowerLetter"/>
+      <w:lvlText w:val="%8."/>
+      <w:lvlJc w:val="left"/>
+      <w:pPr>
+        <w:ind w:left="5760" w:hanging="360"/>
+      </w:pPr>
+    </w:lvl>
+    <w:lvl w:ilvl="8" w:tplc="0415001B" w:tentative="1">
+      <w:start w:val="1"/>
+      <w:numFmt w:val="lowerRoman"/>
+      <w:lvlText w:val="%9."/>
+      <w:lvlJc w:val="right"/>
+      <w:pPr>
+        <w:ind w:left="6480" w:hanging="180"/>
+      </w:pPr>
+    </w:lvl>
+  </w:abstractNum>
+  <w:abstractNum w:abstractNumId="4">
+    <w:nsid w:val="7F984181"/>
+    <w:multiLevelType w:val="hybridMultilevel"/>
+    <w:tmpl w:val="2D964BF8"/>
+    <w:lvl w:ilvl="0" w:tplc="04150011">
+      <w:start w:val="1"/>
+      <w:numFmt w:val="decimal"/>
+      <w:lvlText w:val="%1)"/>
+      <w:lvlJc w:val="left"/>
+      <w:pPr>
+        <w:ind w:left="720" w:hanging="360"/>
+      </w:pPr>
+      <w:rPr>
+        <w:rFonts w:hint="default"/>
       </w:rPr>
     </w:lvl>
     <w:lvl w:ilvl="1" w:tplc="04150019" w:tentative="1">
@@ -522,6 +881,15 @@
   </w:num>
   <w:num w:numId="2">
     <w:abstractNumId w:val="1"/>
+  </w:num>
+  <w:num w:numId="3">
+    <w:abstractNumId w:val="4"/>
+  </w:num>
+  <w:num w:numId="4">
+    <w:abstractNumId w:val="2"/>
+  </w:num>
+  <w:num w:numId="5">
+    <w:abstractNumId w:val="3"/>
   </w:num>
 </w:numbering>
 </file>

</xml_diff>